<commit_message>
Finalização + adição da documentação
</commit_message>
<xml_diff>
--- a/Senai.OpFlix.WebApi/M_Documentacao_Diego.docx
+++ b/Senai.OpFlix.WebApi/M_Documentacao_Diego.docx
@@ -176,11 +176,9 @@
                                     <w:pPr>
                                       <w:pStyle w:val="Subttulo1"/>
                                     </w:pPr>
-                                    <w:proofErr w:type="spellStart"/>
                                     <w:r>
                                       <w:t>Op_Flix</w:t>
                                     </w:r>
-                                    <w:proofErr w:type="spellEnd"/>
                                   </w:p>
                                 </w:sdtContent>
                               </w:sdt>
@@ -3282,66 +3280,809 @@
           <w:u w:val="single"/>
           <w:lang w:eastAsia="en-US"/>
         </w:rPr>
-        <w:t>ta</w:t>
-      </w:r>
-      <w:bookmarkStart w:id="11" w:name="_GoBack"/>
+        <w:t>também</w:t>
+      </w:r>
+      <w:r>
+        <w:rPr>
+          <w:lang w:eastAsia="en-US"/>
+        </w:rPr>
+        <w:t xml:space="preserve"> a realização de adição de novos títulos, ou a remoção ou até uma atualização.</w:t>
+      </w:r>
+    </w:p>
+    <w:p>
+      <w:pPr>
+        <w:rPr>
+          <w:lang w:eastAsia="en-US"/>
+        </w:rPr>
+      </w:pPr>
+    </w:p>
+    <w:p>
+      <w:pPr>
+        <w:pStyle w:val="cabealho2"/>
+        <w:rPr>
+          <w:u w:val="single"/>
+          <w:lang w:eastAsia="en-US"/>
+        </w:rPr>
+      </w:pPr>
+      <w:bookmarkStart w:id="11" w:name="_Toc533767854"/>
+      <w:r>
+        <w:rPr>
+          <w:lang w:eastAsia="en-US"/>
+        </w:rPr>
+        <w:t>Mobile</w:t>
+      </w:r>
       <w:bookmarkEnd w:id="11"/>
       <w:r>
         <w:rPr>
-          <w:u w:val="single"/>
-          <w:lang w:eastAsia="en-US"/>
-        </w:rPr>
-        <w:t>mbém</w:t>
-      </w:r>
-      <w:r>
-        <w:rPr>
-          <w:lang w:eastAsia="en-US"/>
-        </w:rPr>
-        <w:t xml:space="preserve"> a realização de adição de novos títulos, ou a remoção ou até uma atualização.</w:t>
-      </w:r>
-    </w:p>
-    <w:p>
-      <w:pPr>
-        <w:rPr>
-          <w:lang w:eastAsia="en-US"/>
-        </w:rPr>
-      </w:pPr>
-    </w:p>
-    <w:p>
-      <w:pPr>
-        <w:pStyle w:val="cabealho2"/>
-        <w:rPr>
-          <w:u w:val="single"/>
-          <w:lang w:eastAsia="en-US"/>
-        </w:rPr>
-      </w:pPr>
-      <w:bookmarkStart w:id="12" w:name="_Toc533767854"/>
-      <w:r>
-        <w:rPr>
-          <w:lang w:eastAsia="en-US"/>
-        </w:rPr>
-        <w:t>Mobile</w:t>
-      </w:r>
+          <w:lang w:eastAsia="en-US"/>
+        </w:rPr>
+        <w:t xml:space="preserve"> – Por se tratar de um programa realizado em API, o mesmo retorna um JSON, linguagem </w:t>
+      </w:r>
+      <w:r>
+        <w:rPr>
+          <w:lang w:eastAsia="en-US"/>
+        </w:rPr>
+        <w:t>também utilizada em dispositivos mobile, assim, a aplicação é a mesma.</w:t>
+      </w:r>
+    </w:p>
+    <w:p>
+      <w:pPr>
+        <w:rPr>
+          <w:b/>
+          <w:sz w:val="36"/>
+          <w:szCs w:val="36"/>
+          <w:lang w:eastAsia="en-US"/>
+        </w:rPr>
+      </w:pPr>
+    </w:p>
+    <w:p>
+      <w:pPr>
+        <w:rPr>
+          <w:sz w:val="32"/>
+          <w:szCs w:val="32"/>
+        </w:rPr>
+      </w:pPr>
+      <w:r>
+        <w:rPr>
+          <w:b/>
+          <w:sz w:val="32"/>
+          <w:szCs w:val="32"/>
+          <w:lang w:eastAsia="en-US"/>
+        </w:rPr>
+        <w:t xml:space="preserve">Como acessar o </w:t>
+      </w:r>
+      <w:r>
+        <w:rPr>
+          <w:b/>
+          <w:sz w:val="32"/>
+          <w:szCs w:val="32"/>
+          <w:lang w:eastAsia="en-US"/>
+        </w:rPr>
+        <w:t xml:space="preserve">Swagger – acesse o link: </w:t>
+      </w:r>
+      <w:hyperlink r:id="rId16" w:history="1">
+        <w:r>
+          <w:rPr>
+            <w:rStyle w:val="Hyperlink"/>
+            <w:sz w:val="32"/>
+            <w:szCs w:val="32"/>
+          </w:rPr>
+          <w:t>http://localhost:5000/swagger/index.html</w:t>
+        </w:r>
+      </w:hyperlink>
+    </w:p>
+    <w:p>
+      <w:pPr>
+        <w:rPr>
+          <w:b/>
+          <w:sz w:val="32"/>
+          <w:szCs w:val="32"/>
+          <w:lang w:eastAsia="en-US"/>
+        </w:rPr>
+      </w:pPr>
+      <w:r>
+        <w:rPr>
+          <w:b/>
+          <w:noProof/>
+          <w:sz w:val="32"/>
+          <w:szCs w:val="32"/>
+          <w:lang w:eastAsia="en-US"/>
+        </w:rPr>
+        <w:drawing>
+          <wp:inline distT="0" distB="0" distL="0" distR="0">
+            <wp:extent cx="5734050" cy="2619375"/>
+            <wp:effectExtent l="0" t="0" r="0" b="9525"/>
+            <wp:docPr id="1" name="Imagem 1"/>
+            <wp:cNvGraphicFramePr>
+              <a:graphicFrameLocks xmlns:a="http://schemas.openxmlformats.org/drawingml/2006/main" noChangeAspect="1"/>
+            </wp:cNvGraphicFramePr>
+            <a:graphic xmlns:a="http://schemas.openxmlformats.org/drawingml/2006/main">
+              <a:graphicData uri="http://schemas.openxmlformats.org/drawingml/2006/picture">
+                <pic:pic xmlns:pic="http://schemas.openxmlformats.org/drawingml/2006/picture">
+                  <pic:nvPicPr>
+                    <pic:cNvPr id="0" name="Picture 1"/>
+                    <pic:cNvPicPr>
+                      <a:picLocks noChangeAspect="1" noChangeArrowheads="1"/>
+                    </pic:cNvPicPr>
+                  </pic:nvPicPr>
+                  <pic:blipFill>
+                    <a:blip r:embed="rId17">
+                      <a:extLst>
+                        <a:ext uri="{28A0092B-C50C-407E-A947-70E740481C1C}">
+                          <a14:useLocalDpi xmlns:a14="http://schemas.microsoft.com/office/drawing/2010/main" val="0"/>
+                        </a:ext>
+                      </a:extLst>
+                    </a:blip>
+                    <a:srcRect/>
+                    <a:stretch>
+                      <a:fillRect/>
+                    </a:stretch>
+                  </pic:blipFill>
+                  <pic:spPr bwMode="auto">
+                    <a:xfrm>
+                      <a:off x="0" y="0"/>
+                      <a:ext cx="5734050" cy="2619375"/>
+                    </a:xfrm>
+                    <a:prstGeom prst="rect">
+                      <a:avLst/>
+                    </a:prstGeom>
+                    <a:noFill/>
+                    <a:ln>
+                      <a:noFill/>
+                    </a:ln>
+                  </pic:spPr>
+                </pic:pic>
+              </a:graphicData>
+            </a:graphic>
+          </wp:inline>
+        </w:drawing>
+      </w:r>
+    </w:p>
+    <w:p>
+      <w:pPr>
+        <w:rPr>
+          <w:b/>
+          <w:sz w:val="32"/>
+          <w:szCs w:val="32"/>
+          <w:lang w:eastAsia="en-US"/>
+        </w:rPr>
+      </w:pPr>
+      <w:r>
+        <w:rPr>
+          <w:b/>
+          <w:sz w:val="32"/>
+          <w:szCs w:val="32"/>
+          <w:lang w:eastAsia="en-US"/>
+        </w:rPr>
+        <w:t>Pacotes usados:</w:t>
+      </w:r>
+    </w:p>
+    <w:p>
+      <w:pPr>
+        <w:rPr>
+          <w:sz w:val="28"/>
+          <w:szCs w:val="28"/>
+          <w:lang w:eastAsia="en-US"/>
+        </w:rPr>
+      </w:pPr>
+      <w:r>
+        <w:rPr>
+          <w:sz w:val="28"/>
+          <w:szCs w:val="28"/>
+          <w:lang w:eastAsia="en-US"/>
+        </w:rPr>
+        <w:t>-</w:t>
+      </w:r>
+      <w:proofErr w:type="spellStart"/>
+      <w:r>
+        <w:rPr>
+          <w:sz w:val="28"/>
+          <w:szCs w:val="28"/>
+          <w:lang w:eastAsia="en-US"/>
+        </w:rPr>
+        <w:t>Swashbuckle.AspNetCore</w:t>
+      </w:r>
+      <w:proofErr w:type="spellEnd"/>
+      <w:r>
+        <w:rPr>
+          <w:sz w:val="28"/>
+          <w:szCs w:val="28"/>
+          <w:lang w:eastAsia="en-US"/>
+        </w:rPr>
+        <w:t xml:space="preserve"> 4.0.1</w:t>
+      </w:r>
+    </w:p>
+    <w:p>
+      <w:pPr>
+        <w:rPr>
+          <w:sz w:val="28"/>
+          <w:szCs w:val="28"/>
+          <w:lang w:eastAsia="en-US"/>
+        </w:rPr>
+      </w:pPr>
+      <w:r>
+        <w:rPr>
+          <w:sz w:val="28"/>
+          <w:szCs w:val="28"/>
+          <w:lang w:eastAsia="en-US"/>
+        </w:rPr>
+        <w:t>-</w:t>
+      </w:r>
+      <w:proofErr w:type="spellStart"/>
+      <w:proofErr w:type="gramStart"/>
+      <w:r>
+        <w:rPr>
+          <w:sz w:val="28"/>
+          <w:szCs w:val="28"/>
+          <w:lang w:eastAsia="en-US"/>
+        </w:rPr>
+        <w:t>System.IdentityModel.Tokens.Jwt</w:t>
+      </w:r>
+      <w:proofErr w:type="spellEnd"/>
+      <w:proofErr w:type="gramEnd"/>
+      <w:r>
+        <w:rPr>
+          <w:sz w:val="28"/>
+          <w:szCs w:val="28"/>
+          <w:lang w:eastAsia="en-US"/>
+        </w:rPr>
+        <w:t xml:space="preserve"> 5.5.0</w:t>
+      </w:r>
+    </w:p>
+    <w:p>
+      <w:pPr>
+        <w:rPr>
+          <w:sz w:val="28"/>
+          <w:szCs w:val="28"/>
+          <w:lang w:eastAsia="en-US"/>
+        </w:rPr>
+      </w:pPr>
+      <w:r>
+        <w:rPr>
+          <w:sz w:val="28"/>
+          <w:szCs w:val="28"/>
+          <w:lang w:eastAsia="en-US"/>
+        </w:rPr>
+        <w:t>-</w:t>
+      </w:r>
+      <w:proofErr w:type="spellStart"/>
+      <w:proofErr w:type="gramStart"/>
+      <w:r>
+        <w:rPr>
+          <w:sz w:val="28"/>
+          <w:szCs w:val="28"/>
+          <w:lang w:eastAsia="en-US"/>
+        </w:rPr>
+        <w:t>Microsoft.VisualStudio.Web.CodeGeneration</w:t>
+      </w:r>
+      <w:proofErr w:type="gramEnd"/>
+      <w:r>
+        <w:rPr>
+          <w:sz w:val="28"/>
+          <w:szCs w:val="28"/>
+          <w:lang w:eastAsia="en-US"/>
+        </w:rPr>
+        <w:t>.Design</w:t>
+      </w:r>
+      <w:proofErr w:type="spellEnd"/>
+      <w:r>
+        <w:rPr>
+          <w:sz w:val="28"/>
+          <w:szCs w:val="28"/>
+          <w:lang w:eastAsia="en-US"/>
+        </w:rPr>
+        <w:t xml:space="preserve"> 2.1.9</w:t>
+      </w:r>
+    </w:p>
+    <w:p>
+      <w:pPr>
+        <w:rPr>
+          <w:sz w:val="28"/>
+          <w:szCs w:val="28"/>
+          <w:lang w:eastAsia="en-US"/>
+        </w:rPr>
+      </w:pPr>
+      <w:r>
+        <w:rPr>
+          <w:sz w:val="28"/>
+          <w:szCs w:val="28"/>
+          <w:lang w:eastAsia="en-US"/>
+        </w:rPr>
+        <w:t>-</w:t>
+      </w:r>
+      <w:proofErr w:type="spellStart"/>
+      <w:proofErr w:type="gramStart"/>
+      <w:r>
+        <w:rPr>
+          <w:sz w:val="28"/>
+          <w:szCs w:val="28"/>
+          <w:lang w:eastAsia="en-US"/>
+        </w:rPr>
+        <w:t>Microsoft.EntityFrameworkCore.SqlServer</w:t>
+      </w:r>
+      <w:proofErr w:type="spellEnd"/>
+      <w:proofErr w:type="gramEnd"/>
+      <w:r>
+        <w:rPr>
+          <w:sz w:val="28"/>
+          <w:szCs w:val="28"/>
+          <w:lang w:eastAsia="en-US"/>
+        </w:rPr>
+        <w:t xml:space="preserve"> 2.1.11</w:t>
+      </w:r>
+    </w:p>
+    <w:p>
+      <w:pPr>
+        <w:rPr>
+          <w:sz w:val="28"/>
+          <w:szCs w:val="28"/>
+          <w:lang w:eastAsia="en-US"/>
+        </w:rPr>
+      </w:pPr>
+      <w:r>
+        <w:rPr>
+          <w:sz w:val="28"/>
+          <w:szCs w:val="28"/>
+          <w:lang w:eastAsia="en-US"/>
+        </w:rPr>
+        <w:lastRenderedPageBreak/>
+        <w:t>-</w:t>
+      </w:r>
+      <w:proofErr w:type="spellStart"/>
+      <w:proofErr w:type="gramStart"/>
+      <w:r>
+        <w:rPr>
+          <w:sz w:val="28"/>
+          <w:szCs w:val="28"/>
+          <w:lang w:eastAsia="en-US"/>
+        </w:rPr>
+        <w:t>Microsoft.AspNetCore.Razor.Design</w:t>
+      </w:r>
+      <w:proofErr w:type="spellEnd"/>
+      <w:proofErr w:type="gramEnd"/>
+      <w:r>
+        <w:rPr>
+          <w:sz w:val="28"/>
+          <w:szCs w:val="28"/>
+          <w:lang w:eastAsia="en-US"/>
+        </w:rPr>
+        <w:t xml:space="preserve"> 2.1.2</w:t>
+      </w:r>
+    </w:p>
+    <w:p>
+      <w:pPr>
+        <w:rPr>
+          <w:sz w:val="28"/>
+          <w:szCs w:val="28"/>
+          <w:lang w:eastAsia="en-US"/>
+        </w:rPr>
+      </w:pPr>
+      <w:r>
+        <w:rPr>
+          <w:sz w:val="28"/>
+          <w:szCs w:val="28"/>
+          <w:lang w:eastAsia="en-US"/>
+        </w:rPr>
+        <w:t>-</w:t>
+      </w:r>
+      <w:proofErr w:type="spellStart"/>
+      <w:proofErr w:type="gramStart"/>
+      <w:r>
+        <w:rPr>
+          <w:sz w:val="28"/>
+          <w:szCs w:val="28"/>
+          <w:lang w:eastAsia="en-US"/>
+        </w:rPr>
+        <w:t>Microsoft.AspNetCore.Authentication.JwtBearer</w:t>
+      </w:r>
+      <w:proofErr w:type="spellEnd"/>
+      <w:proofErr w:type="gramEnd"/>
+      <w:r>
+        <w:rPr>
+          <w:sz w:val="28"/>
+          <w:szCs w:val="28"/>
+          <w:lang w:eastAsia="en-US"/>
+        </w:rPr>
+        <w:t xml:space="preserve"> 2.1.1</w:t>
+      </w:r>
+    </w:p>
+    <w:p>
+      <w:pPr>
+        <w:rPr>
+          <w:b/>
+          <w:sz w:val="32"/>
+          <w:szCs w:val="32"/>
+          <w:lang w:eastAsia="en-US"/>
+        </w:rPr>
+      </w:pPr>
+    </w:p>
+    <w:p>
+      <w:pPr>
+        <w:rPr>
+          <w:b/>
+          <w:sz w:val="32"/>
+          <w:szCs w:val="32"/>
+          <w:lang w:eastAsia="en-US"/>
+        </w:rPr>
+      </w:pPr>
+      <w:r>
+        <w:rPr>
+          <w:b/>
+          <w:sz w:val="32"/>
+          <w:szCs w:val="32"/>
+          <w:lang w:eastAsia="en-US"/>
+        </w:rPr>
+        <w:t>Ferramentas usadas:</w:t>
+      </w:r>
+    </w:p>
+    <w:p>
+      <w:pPr>
+        <w:rPr>
+          <w:sz w:val="28"/>
+          <w:szCs w:val="28"/>
+          <w:lang w:eastAsia="en-US"/>
+        </w:rPr>
+      </w:pPr>
+      <w:r>
+        <w:rPr>
+          <w:sz w:val="28"/>
+          <w:szCs w:val="28"/>
+          <w:lang w:eastAsia="en-US"/>
+        </w:rPr>
+        <w:t>-Microsoft SQL Server Management Studio 18</w:t>
+      </w:r>
+    </w:p>
+    <w:p>
+      <w:pPr>
+        <w:rPr>
+          <w:sz w:val="28"/>
+          <w:szCs w:val="28"/>
+          <w:lang w:eastAsia="en-US"/>
+        </w:rPr>
+      </w:pPr>
+      <w:r>
+        <w:rPr>
+          <w:sz w:val="28"/>
+          <w:szCs w:val="28"/>
+          <w:lang w:eastAsia="en-US"/>
+        </w:rPr>
+        <w:t>-Visual Studio 2017</w:t>
+      </w:r>
+    </w:p>
+    <w:p>
+      <w:pPr>
+        <w:rPr>
+          <w:sz w:val="28"/>
+          <w:szCs w:val="28"/>
+          <w:lang w:eastAsia="en-US"/>
+        </w:rPr>
+      </w:pPr>
+      <w:r>
+        <w:rPr>
+          <w:sz w:val="28"/>
+          <w:szCs w:val="28"/>
+          <w:lang w:eastAsia="en-US"/>
+        </w:rPr>
+        <w:t>-</w:t>
+      </w:r>
+      <w:proofErr w:type="spellStart"/>
+      <w:r>
+        <w:rPr>
+          <w:sz w:val="28"/>
+          <w:szCs w:val="28"/>
+          <w:lang w:eastAsia="en-US"/>
+        </w:rPr>
+        <w:t>Postman</w:t>
+      </w:r>
+      <w:proofErr w:type="spellEnd"/>
+    </w:p>
+    <w:p>
+      <w:pPr>
+        <w:rPr>
+          <w:b/>
+          <w:sz w:val="32"/>
+          <w:szCs w:val="32"/>
+          <w:lang w:eastAsia="en-US"/>
+        </w:rPr>
+      </w:pPr>
+    </w:p>
+    <w:p>
+      <w:pPr>
+        <w:rPr>
+          <w:b/>
+          <w:sz w:val="32"/>
+          <w:szCs w:val="32"/>
+          <w:lang w:eastAsia="en-US"/>
+        </w:rPr>
+      </w:pPr>
+      <w:r>
+        <w:rPr>
+          <w:b/>
+          <w:sz w:val="32"/>
+          <w:szCs w:val="32"/>
+          <w:lang w:eastAsia="en-US"/>
+        </w:rPr>
+        <w:t xml:space="preserve">Arquitetura do projeto – </w:t>
+      </w:r>
+      <w:r>
+        <w:rPr>
+          <w:sz w:val="28"/>
+          <w:szCs w:val="28"/>
+          <w:lang w:eastAsia="en-US"/>
+        </w:rPr>
+        <w:t>Web API, Conceitos de MVC</w:t>
+      </w:r>
+    </w:p>
+    <w:p>
+      <w:pPr>
+        <w:rPr>
+          <w:b/>
+          <w:sz w:val="32"/>
+          <w:szCs w:val="32"/>
+          <w:lang w:eastAsia="en-US"/>
+        </w:rPr>
+      </w:pPr>
+    </w:p>
+    <w:p>
+      <w:pPr>
+        <w:rPr>
+          <w:b/>
+          <w:sz w:val="32"/>
+          <w:szCs w:val="32"/>
+          <w:lang w:eastAsia="en-US"/>
+        </w:rPr>
+      </w:pPr>
+      <w:proofErr w:type="spellStart"/>
+      <w:r>
+        <w:rPr>
+          <w:b/>
+          <w:sz w:val="32"/>
+          <w:szCs w:val="32"/>
+          <w:lang w:eastAsia="en-US"/>
+        </w:rPr>
+        <w:t>Postman</w:t>
+      </w:r>
+      <w:proofErr w:type="spellEnd"/>
+    </w:p>
+    <w:p>
+      <w:pPr>
+        <w:rPr>
+          <w:sz w:val="28"/>
+          <w:szCs w:val="28"/>
+          <w:lang w:eastAsia="en-US"/>
+        </w:rPr>
+      </w:pPr>
+      <w:r>
+        <w:rPr>
+          <w:sz w:val="28"/>
+          <w:szCs w:val="28"/>
+          <w:lang w:eastAsia="en-US"/>
+        </w:rPr>
+        <w:t xml:space="preserve">Para utilizar o </w:t>
+      </w:r>
+      <w:proofErr w:type="spellStart"/>
+      <w:r>
+        <w:rPr>
+          <w:sz w:val="28"/>
+          <w:szCs w:val="28"/>
+          <w:lang w:eastAsia="en-US"/>
+        </w:rPr>
+        <w:t>Postman</w:t>
+      </w:r>
+      <w:proofErr w:type="spellEnd"/>
+      <w:r>
+        <w:rPr>
+          <w:sz w:val="28"/>
+          <w:szCs w:val="28"/>
+          <w:lang w:eastAsia="en-US"/>
+        </w:rPr>
+        <w:t xml:space="preserve"> importando o projeto de outra máquina basta</w:t>
+      </w:r>
+      <w:r>
+        <w:rPr>
+          <w:sz w:val="28"/>
+          <w:szCs w:val="28"/>
+          <w:lang w:eastAsia="en-US"/>
+        </w:rPr>
+        <w:t xml:space="preserve"> selecionar o botão “</w:t>
+      </w:r>
+      <w:proofErr w:type="spellStart"/>
+      <w:r>
+        <w:rPr>
+          <w:sz w:val="28"/>
+          <w:szCs w:val="28"/>
+          <w:lang w:eastAsia="en-US"/>
+        </w:rPr>
+        <w:t>Import</w:t>
+      </w:r>
+      <w:proofErr w:type="spellEnd"/>
+      <w:r>
+        <w:rPr>
+          <w:sz w:val="28"/>
+          <w:szCs w:val="28"/>
+          <w:lang w:eastAsia="en-US"/>
+        </w:rPr>
+        <w:t>” e arrastar o arquivo</w:t>
+      </w:r>
+    </w:p>
+    <w:p>
+      <w:pPr>
+        <w:rPr>
+          <w:b/>
+          <w:sz w:val="32"/>
+          <w:szCs w:val="32"/>
+          <w:lang w:eastAsia="en-US"/>
+        </w:rPr>
+      </w:pPr>
+    </w:p>
+    <w:p>
+      <w:pPr>
+        <w:rPr>
+          <w:b/>
+          <w:sz w:val="32"/>
+          <w:szCs w:val="32"/>
+          <w:lang w:eastAsia="en-US"/>
+        </w:rPr>
+      </w:pPr>
+      <w:r>
+        <w:rPr>
+          <w:b/>
+          <w:sz w:val="32"/>
+          <w:szCs w:val="32"/>
+          <w:lang w:eastAsia="en-US"/>
+        </w:rPr>
+        <w:t xml:space="preserve">Integração </w:t>
+      </w:r>
+      <w:r>
+        <w:rPr>
+          <w:b/>
+          <w:sz w:val="32"/>
+          <w:szCs w:val="32"/>
+          <w:lang w:eastAsia="en-US"/>
+        </w:rPr>
+        <w:t>do Projeto</w:t>
+      </w:r>
+    </w:p>
+    <w:p>
+      <w:pPr>
+        <w:rPr>
+          <w:sz w:val="28"/>
+          <w:szCs w:val="28"/>
+          <w:lang w:eastAsia="en-US"/>
+        </w:rPr>
+      </w:pPr>
+      <w:r>
+        <w:rPr>
+          <w:sz w:val="28"/>
+          <w:szCs w:val="28"/>
+          <w:lang w:eastAsia="en-US"/>
+        </w:rPr>
+        <w:t>A fim de criar o projeto, é necessário primeiramente a criação do banco de dados</w:t>
+      </w:r>
+      <w:r>
+        <w:rPr>
+          <w:sz w:val="28"/>
+          <w:szCs w:val="28"/>
+          <w:lang w:eastAsia="en-US"/>
+        </w:rPr>
+        <w:t>, no qual os comandos já estão prontos no arquivo “</w:t>
+      </w:r>
+      <w:r>
+        <w:rPr>
+          <w:sz w:val="28"/>
+          <w:szCs w:val="28"/>
+          <w:lang w:eastAsia="en-US"/>
+        </w:rPr>
+        <w:t>M_01_Diego_DDL</w:t>
+      </w:r>
+      <w:r>
+        <w:rPr>
+          <w:sz w:val="28"/>
+          <w:szCs w:val="28"/>
+          <w:lang w:eastAsia="en-US"/>
+        </w:rPr>
+        <w:t>”, na pasta “</w:t>
+      </w:r>
+      <w:proofErr w:type="spellStart"/>
+      <w:r>
+        <w:rPr>
+          <w:sz w:val="28"/>
+          <w:szCs w:val="28"/>
+          <w:lang w:eastAsia="en-US"/>
+        </w:rPr>
+        <w:t>BancoDeDados</w:t>
+      </w:r>
+      <w:proofErr w:type="spellEnd"/>
+      <w:r>
+        <w:rPr>
+          <w:sz w:val="28"/>
+          <w:szCs w:val="28"/>
+          <w:lang w:eastAsia="en-US"/>
+        </w:rPr>
+        <w:t>”,</w:t>
+      </w:r>
+      <w:r>
+        <w:rPr>
+          <w:sz w:val="28"/>
+          <w:szCs w:val="28"/>
+          <w:lang w:eastAsia="en-US"/>
+        </w:rPr>
+        <w:t xml:space="preserve"> em seguida estabelecer a conexão com o </w:t>
+      </w:r>
+      <w:proofErr w:type="spellStart"/>
+      <w:r>
+        <w:rPr>
+          <w:sz w:val="28"/>
+          <w:szCs w:val="28"/>
+          <w:lang w:eastAsia="en-US"/>
+        </w:rPr>
+        <w:t>backend</w:t>
+      </w:r>
+      <w:proofErr w:type="spellEnd"/>
+      <w:r>
+        <w:rPr>
+          <w:sz w:val="28"/>
+          <w:szCs w:val="28"/>
+          <w:lang w:eastAsia="en-US"/>
+        </w:rPr>
+        <w:t xml:space="preserve">, sendo com </w:t>
+      </w:r>
+      <w:proofErr w:type="spellStart"/>
+      <w:r>
+        <w:rPr>
+          <w:sz w:val="28"/>
+          <w:szCs w:val="28"/>
+          <w:lang w:eastAsia="en-US"/>
+        </w:rPr>
+        <w:t>SqlClient</w:t>
+      </w:r>
+      <w:proofErr w:type="spellEnd"/>
+      <w:r>
+        <w:rPr>
+          <w:sz w:val="28"/>
+          <w:szCs w:val="28"/>
+          <w:lang w:eastAsia="en-US"/>
+        </w:rPr>
+        <w:t xml:space="preserve"> ou </w:t>
+      </w:r>
+      <w:proofErr w:type="spellStart"/>
+      <w:r>
+        <w:rPr>
+          <w:sz w:val="28"/>
+          <w:szCs w:val="28"/>
+          <w:lang w:eastAsia="en-US"/>
+        </w:rPr>
+        <w:t>Entity</w:t>
+      </w:r>
+      <w:proofErr w:type="spellEnd"/>
+      <w:r>
+        <w:rPr>
+          <w:sz w:val="28"/>
+          <w:szCs w:val="28"/>
+          <w:lang w:eastAsia="en-US"/>
+        </w:rPr>
+        <w:t xml:space="preserve"> </w:t>
+      </w:r>
+      <w:proofErr w:type="gramStart"/>
+      <w:r>
+        <w:rPr>
+          <w:sz w:val="28"/>
+          <w:szCs w:val="28"/>
+          <w:lang w:eastAsia="en-US"/>
+        </w:rPr>
+        <w:t>Framework.</w:t>
+      </w:r>
+      <w:r>
+        <w:rPr>
+          <w:sz w:val="28"/>
+          <w:szCs w:val="28"/>
+          <w:lang w:eastAsia="en-US"/>
+        </w:rPr>
+        <w:t>.</w:t>
+      </w:r>
+      <w:bookmarkStart w:id="12" w:name="_GoBack"/>
       <w:bookmarkEnd w:id="12"/>
-      <w:r>
-        <w:rPr>
-          <w:lang w:eastAsia="en-US"/>
-        </w:rPr>
-        <w:t xml:space="preserve"> – Por se tratar de um programa realizado em API, o mesmo retorna um JSON, linguagem </w:t>
-      </w:r>
-      <w:r>
-        <w:rPr>
-          <w:lang w:eastAsia="en-US"/>
-        </w:rPr>
-        <w:t>também utilizada em dispositivos mobile, assim, a aplicação é a mesma.</w:t>
-      </w:r>
-    </w:p>
-    <w:p>
-      <w:pPr>
-        <w:rPr>
-          <w:lang w:eastAsia="en-US"/>
-        </w:rPr>
-      </w:pPr>
+      <w:proofErr w:type="gramEnd"/>
     </w:p>
     <w:p>
       <w:pPr>
@@ -5360,6 +6101,18 @@
       <w:szCs w:val="26"/>
     </w:rPr>
   </w:style>
+  <w:style w:type="character" w:styleId="MenoPendente">
+    <w:name w:val="Unresolved Mention"/>
+    <w:basedOn w:val="Fontepargpadro"/>
+    <w:uiPriority w:val="99"/>
+    <w:semiHidden/>
+    <w:unhideWhenUsed/>
+    <w:rsid w:val="00BD6195"/>
+    <w:rPr>
+      <w:color w:val="605E5C"/>
+      <w:shd w:val="clear" w:color="auto" w:fill="E1DFDD"/>
+    </w:rPr>
+  </w:style>
 </w:styles>
 </file>
 
@@ -5531,11 +6284,14 @@
   <w:rsids>
     <w:rsidRoot w:val="00406E44"/>
     <w:rsid w:val="00023D19"/>
+    <w:rsid w:val="00297BA7"/>
     <w:rsid w:val="003A3917"/>
     <w:rsid w:val="00406E44"/>
     <w:rsid w:val="004265B1"/>
+    <w:rsid w:val="004C5427"/>
     <w:rsid w:val="00571EE0"/>
     <w:rsid w:val="006F18CE"/>
+    <w:rsid w:val="007F73B9"/>
     <w:rsid w:val="008E6586"/>
     <w:rsid w:val="00973EE1"/>
     <w:rsid w:val="00AC3D2E"/>
@@ -6262,7 +7018,7 @@
 </file>
 
 <file path=customXml/itemProps3.xml><?xml version="1.0" encoding="utf-8"?>
-<ds:datastoreItem xmlns:ds="http://schemas.openxmlformats.org/officeDocument/2006/customXml" ds:itemID="{76031E24-BB73-402E-B703-2074CF82B445}">
+<ds:datastoreItem xmlns:ds="http://schemas.openxmlformats.org/officeDocument/2006/customXml" ds:itemID="{298476AB-EB77-4033-A327-05A1CE281626}">
   <ds:schemaRefs>
     <ds:schemaRef ds:uri="http://schemas.openxmlformats.org/officeDocument/2006/bibliography"/>
   </ds:schemaRefs>

</xml_diff>